<commit_message>
hasta el ejercicio 16
se adjunta archivos hasta el ejercicio 16
</commit_message>
<xml_diff>
--- a/Ejercicio 12.docx
+++ b/Ejercicio 12.docx
@@ -44,13 +44,13 @@
         <w:jc w:val="both"/>
       </w:pPr>
       <w:r>
-        <w:t xml:space="preserve">Análisis: Se le solicita al usuario un nombre, </w:t>
-      </w:r>
-      <w:r>
-        <w:t>d</w:t>
-      </w:r>
-      <w:r>
-        <w:t>espués de que el usuario ingrese su nombre, el programa deberá mostrar un saludo en pantalla que incluya el nombre ingresado por el usuario.</w:t>
+        <w:t>Un problema sencillo. Deberá pedir por teclado al usuario un nombre y</w:t>
+      </w:r>
+      <w:r>
+        <w:t xml:space="preserve"> </w:t>
+      </w:r>
+      <w:r>
+        <w:t>posteriormente realizará la presentación en pantalla de un saludo con el nombre indicado.</w:t>
       </w:r>
     </w:p>
     <w:p>
@@ -58,6 +58,32 @@
         <w:jc w:val="both"/>
       </w:pPr>
       <w:r>
+        <w:rPr>
+          <w:u w:val="single"/>
+        </w:rPr>
+        <w:t>Análisis:</w:t>
+      </w:r>
+      <w:r>
+        <w:t xml:space="preserve"> Se le solicita al usuario un nombre, </w:t>
+      </w:r>
+      <w:r>
+        <w:t>d</w:t>
+      </w:r>
+      <w:r>
+        <w:t>espués de que el usuario ingrese su nombre, el programa deberá mostrar un saludo en pantalla que incluya el nombre ingresado por el usuario.</w:t>
+      </w:r>
+    </w:p>
+    <w:p>
+      <w:pPr>
+        <w:jc w:val="both"/>
+        <w:rPr>
+          <w:u w:val="single"/>
+        </w:rPr>
+      </w:pPr>
+      <w:r>
+        <w:rPr>
+          <w:u w:val="single"/>
+        </w:rPr>
         <w:t>Diseño:</w:t>
       </w:r>
     </w:p>
@@ -73,7 +99,10 @@
         <w:t>Solicitar al usuario ingresar su nombre</w:t>
       </w:r>
       <w:r>
-        <w:t xml:space="preserve"> con la función input().</w:t>
+        <w:t xml:space="preserve"> con la función </w:t>
+      </w:r>
+      <w:r>
+        <w:t>JOptionPane.showInputDialog()</w:t>
       </w:r>
     </w:p>
     <w:p>
@@ -104,19 +133,6 @@
       </w:r>
       <w:r>
         <w:t>usando la función println().</w:t>
-      </w:r>
-    </w:p>
-    <w:p>
-      <w:pPr>
-        <w:jc w:val="both"/>
-      </w:pPr>
-    </w:p>
-    <w:p>
-      <w:pPr>
-        <w:jc w:val="both"/>
-      </w:pPr>
-      <w:r>
-        <w:t>Este código en Processing solicita al usuario que ingrese su nombre y luego muestra un saludo en pantalla que incluye el nombre ingresado.</w:t>
       </w:r>
     </w:p>
     <w:sectPr>

</xml_diff>